<commit_message>
Update almost all docs
</commit_message>
<xml_diff>
--- a/Shahan_The_front_page.docx
+++ b/Shahan_The_front_page.docx
@@ -175,7 +175,14 @@
           <w:u w:val="single"/>
           <w:rtl w:val="0"/>
         </w:rPr>
-        <w:t xml:space="preserve">004.925.3</w:t>
+        <w:t xml:space="preserve">004</w:t>
+      </w:r>
+      <w:r>
+        <w:rPr>
+          <w:u w:val="single"/>
+          <w:rtl w:val="0"/>
+        </w:rPr>
+        <w:t xml:space="preserve">.925.3</w:t>
       </w:r>
       <w:r>
         <w:rPr>
@@ -417,28 +424,38 @@
           <w:u w:val="single"/>
           <w:rtl w:val="0"/>
         </w:rPr>
-        <w:t xml:space="preserve"> Оптимізація програмно-апаратних реалізацій для псевдомодуляційної оптичної спектроскопії                                                                                                                     </w:t>
-      </w:r>
-      <w:r>
-        <w:rPr>
-          <w:color w:val="000000"/>
-          <w:sz w:val="26"/>
-          <w:szCs w:val="26"/>
+        <w:t xml:space="preserve"> </w:t>
+      </w:r>
+      <w:r>
+        <w:rPr>
+          <w:color w:val="222222"/>
+          <w:sz w:val="26"/>
+          <w:szCs w:val="26"/>
+          <w:highlight w:val="white"/>
           <w:u w:val="single"/>
           <w:rtl w:val="0"/>
         </w:rPr>
+        <w:t xml:space="preserve">Оптимізація програмно-апаратних реалізацій для псевдомодуляційної оптичної спектроскопії</w:t>
+      </w:r>
+      <w:r>
+        <w:rPr>
+          <w:color w:val="222222"/>
+          <w:highlight w:val="white"/>
+          <w:u w:val="single"/>
+          <w:rtl w:val="0"/>
+        </w:rPr>
+        <w:t xml:space="preserve">                                                                                                       </w:t>
+      </w:r>
+      <w:r>
+        <w:rPr>
+          <w:sz w:val="26"/>
+          <w:szCs w:val="26"/>
+          <w:rtl w:val="0"/>
+        </w:rPr>
         <w:tab/>
       </w:r>
       <w:r>
         <w:rPr>
-          <w:sz w:val="26"/>
-          <w:szCs w:val="26"/>
-          <w:rtl w:val="0"/>
-        </w:rPr>
-        <w:tab/>
-      </w:r>
-      <w:r>
-        <w:rPr>
           <w:rtl w:val="0"/>
         </w:rPr>
       </w:r>
@@ -500,7 +517,25 @@
           <w:u w:val="single"/>
           <w:rtl w:val="0"/>
         </w:rPr>
-        <w:t xml:space="preserve">КВ-11мн </w:t>
+        <w:t xml:space="preserve">КВ-</w:t>
+      </w:r>
+      <w:r>
+        <w:rPr>
+          <w:sz w:val="26"/>
+          <w:szCs w:val="26"/>
+          <w:u w:val="single"/>
+          <w:rtl w:val="0"/>
+        </w:rPr>
+        <w:t xml:space="preserve">11мн</w:t>
+      </w:r>
+      <w:r>
+        <w:rPr>
+          <w:sz w:val="26"/>
+          <w:szCs w:val="26"/>
+          <w:u w:val="single"/>
+          <w:rtl w:val="0"/>
+        </w:rPr>
+        <w:t xml:space="preserve"> </w:t>
       </w:r>
       <w:r>
         <w:rPr>
@@ -524,7 +559,7 @@
           <w:vertAlign w:val="superscript"/>
           <w:rtl w:val="0"/>
         </w:rPr>
-        <w:t xml:space="preserve"> (шифр групи)</w:t>
+        <w:t xml:space="preserve">        (шифр групи)</w:t>
       </w:r>
     </w:p>
     <w:p>
@@ -546,16 +581,32 @@
           <w:u w:val="single"/>
           <w:rtl w:val="0"/>
         </w:rPr>
-        <w:t xml:space="preserve">Шаган Сергій Васильович</w:t>
-      </w:r>
-      <w:r>
-        <w:rPr>
-          <w:sz w:val="26"/>
-          <w:szCs w:val="26"/>
-          <w:rtl w:val="0"/>
-        </w:rPr>
-        <w:tab/>
-        <w:t xml:space="preserve">    </w:t>
+        <w:t xml:space="preserve">Шаган Сергій Васильович                                                               </w:t>
+      </w:r>
+      <w:r>
+        <w:rPr>
+          <w:sz w:val="26"/>
+          <w:szCs w:val="26"/>
+          <w:rtl w:val="0"/>
+        </w:rPr>
+        <w:t xml:space="preserve">     </w:t>
+      </w:r>
+      <w:r>
+        <w:rPr>
+          <w:sz w:val="26"/>
+          <w:szCs w:val="26"/>
+          <w:u w:val="single"/>
+          <w:rtl w:val="0"/>
+        </w:rPr>
+        <w:t xml:space="preserve">                     </w:t>
+      </w:r>
+      <w:r>
+        <w:rPr>
+          <w:sz w:val="26"/>
+          <w:szCs w:val="26"/>
+          <w:rtl w:val="0"/>
+        </w:rPr>
+        <w:t xml:space="preserve">   </w:t>
         <w:tab/>
       </w:r>
     </w:p>
@@ -594,16 +645,32 @@
         <w:rPr>
           <w:sz w:val="26"/>
           <w:szCs w:val="26"/>
+        </w:rPr>
+      </w:pPr>
+      <w:r>
+        <w:rPr>
+          <w:sz w:val="26"/>
+          <w:szCs w:val="26"/>
+          <w:rtl w:val="0"/>
+        </w:rPr>
+        <w:t xml:space="preserve">Керівник </w:t>
+      </w:r>
+      <w:r>
+        <w:rPr>
+          <w:sz w:val="26"/>
+          <w:szCs w:val="26"/>
           <w:u w:val="single"/>
-        </w:rPr>
-      </w:pPr>
-      <w:r>
-        <w:rPr>
-          <w:sz w:val="26"/>
-          <w:szCs w:val="26"/>
-          <w:rtl w:val="0"/>
-        </w:rPr>
-        <w:t xml:space="preserve">Керівник </w:t>
+          <w:rtl w:val="0"/>
+        </w:rPr>
+        <w:t xml:space="preserve">доц. каф. СПіСКС, к.т.н, Тесленко О.К._________       </w:t>
+      </w:r>
+      <w:r>
+        <w:rPr>
+          <w:sz w:val="26"/>
+          <w:szCs w:val="26"/>
+          <w:rtl w:val="0"/>
+        </w:rPr>
+        <w:t xml:space="preserve">     </w:t>
       </w:r>
       <w:r>
         <w:rPr>
@@ -612,7 +679,40 @@
           <w:u w:val="single"/>
           <w:rtl w:val="0"/>
         </w:rPr>
-        <w:t xml:space="preserve">Доцент кафедри СПіСКС, канд. техн. наук, ст.наук.співр.</w:t>
+        <w:t xml:space="preserve">                     </w:t>
+      </w:r>
+      <w:r>
+        <w:rPr>
+          <w:sz w:val="26"/>
+          <w:szCs w:val="26"/>
+          <w:rtl w:val="0"/>
+        </w:rPr>
+        <w:t xml:space="preserve">   </w:t>
+        <w:tab/>
+      </w:r>
+    </w:p>
+    <w:p>
+      <w:pPr>
+        <w:tabs>
+          <w:tab w:val="left" w:leader="none" w:pos="7938"/>
+        </w:tabs>
+        <w:ind w:firstLine="1843"/>
+        <w:rPr>
+          <w:sz w:val="26"/>
+          <w:szCs w:val="26"/>
+          <w:vertAlign w:val="superscript"/>
+        </w:rPr>
+      </w:pPr>
+      <w:r>
+        <w:rPr>
+          <w:sz w:val="26"/>
+          <w:szCs w:val="26"/>
+          <w:vertAlign w:val="superscript"/>
+          <w:rtl w:val="0"/>
+        </w:rPr>
+        <w:t xml:space="preserve">(посада, науковий ступінь, вчене звання,  прізвище та ініціали)</w:t>
+        <w:tab/>
+        <w:t xml:space="preserve">(підпис) </w:t>
       </w:r>
     </w:p>
     <w:p>
@@ -632,68 +732,42 @@
         <w:rPr>
           <w:sz w:val="26"/>
           <w:szCs w:val="26"/>
+          <w:rtl w:val="0"/>
+        </w:rPr>
+        <w:t xml:space="preserve">Рецензент. </w:t>
+      </w:r>
+      <w:r>
+        <w:rPr>
+          <w:sz w:val="26"/>
+          <w:szCs w:val="26"/>
           <w:u w:val="single"/>
           <w:rtl w:val="0"/>
         </w:rPr>
-        <w:t xml:space="preserve">Тесленко О.К</w:t>
-      </w:r>
-      <w:r>
-        <w:rPr>
-          <w:sz w:val="26"/>
-          <w:szCs w:val="26"/>
-          <w:rtl w:val="0"/>
-        </w:rPr>
-        <w:t xml:space="preserve">   </w:t>
-        <w:tab/>
-        <w:tab/>
-      </w:r>
-    </w:p>
-    <w:p>
-      <w:pPr>
-        <w:tabs>
-          <w:tab w:val="left" w:leader="none" w:pos="7938"/>
-        </w:tabs>
-        <w:ind w:firstLine="1843"/>
-        <w:rPr>
-          <w:sz w:val="26"/>
-          <w:szCs w:val="26"/>
-          <w:vertAlign w:val="superscript"/>
-        </w:rPr>
-      </w:pPr>
-      <w:r>
-        <w:rPr>
-          <w:sz w:val="26"/>
-          <w:szCs w:val="26"/>
-          <w:vertAlign w:val="superscript"/>
-          <w:rtl w:val="0"/>
-        </w:rPr>
-        <w:t xml:space="preserve">(посада, науковий ступінь, вчене звання,  прізвище та ініціали)</w:t>
-        <w:tab/>
-        <w:t xml:space="preserve">(підпис) </w:t>
-      </w:r>
-    </w:p>
-    <w:p>
-      <w:pPr>
-        <w:tabs>
-          <w:tab w:val="left" w:leader="none" w:pos="7371"/>
-          <w:tab w:val="left" w:leader="none" w:pos="7513"/>
-          <w:tab w:val="left" w:leader="none" w:pos="9356"/>
-        </w:tabs>
-        <w:spacing w:before="120" w:lineRule="auto"/>
-        <w:rPr>
-          <w:sz w:val="26"/>
-          <w:szCs w:val="26"/>
-        </w:rPr>
-      </w:pPr>
-      <w:r>
-        <w:rPr>
-          <w:sz w:val="26"/>
-          <w:szCs w:val="26"/>
-          <w:rtl w:val="0"/>
-        </w:rPr>
-        <w:t xml:space="preserve">Рецензент.</w:t>
-        <w:tab/>
-        <w:t xml:space="preserve">    </w:t>
+        <w:t xml:space="preserve">_                                                                                       </w:t>
+      </w:r>
+      <w:r>
+        <w:rPr>
+          <w:sz w:val="26"/>
+          <w:szCs w:val="26"/>
+          <w:rtl w:val="0"/>
+        </w:rPr>
+        <w:t xml:space="preserve">     </w:t>
+      </w:r>
+      <w:r>
+        <w:rPr>
+          <w:sz w:val="26"/>
+          <w:szCs w:val="26"/>
+          <w:u w:val="single"/>
+          <w:rtl w:val="0"/>
+        </w:rPr>
+        <w:t xml:space="preserve">                     </w:t>
+      </w:r>
+      <w:r>
+        <w:rPr>
+          <w:sz w:val="26"/>
+          <w:szCs w:val="26"/>
+          <w:rtl w:val="0"/>
+        </w:rPr>
         <w:tab/>
       </w:r>
     </w:p>
@@ -853,7 +927,35 @@
     </w:p>
     <w:p>
       <w:pPr>
-        <w:jc w:val="left"/>
+        <w:jc w:val="center"/>
+        <w:rPr>
+          <w:sz w:val="26"/>
+          <w:szCs w:val="26"/>
+        </w:rPr>
+      </w:pPr>
+      <w:r>
+        <w:rPr>
+          <w:rtl w:val="0"/>
+        </w:rPr>
+      </w:r>
+    </w:p>
+    <w:p>
+      <w:pPr>
+        <w:jc w:val="center"/>
+        <w:rPr>
+          <w:sz w:val="26"/>
+          <w:szCs w:val="26"/>
+        </w:rPr>
+      </w:pPr>
+      <w:r>
+        <w:rPr>
+          <w:rtl w:val="0"/>
+        </w:rPr>
+      </w:r>
+    </w:p>
+    <w:p>
+      <w:pPr>
+        <w:jc w:val="center"/>
         <w:rPr>
           <w:sz w:val="26"/>
           <w:szCs w:val="26"/>
@@ -1749,7 +1851,7 @@
 
 <file path=customXML/item1.xml><?xml version="1.0" encoding="utf-8"?>
 <go:gDocsCustomXmlDataStorage xmlns:go="http://customooxmlschemas.google.com/" xmlns:r="http://schemas.openxmlformats.org/officeDocument/2006/relationships" uri="GoogleDocsCustomDataVersion1">
-  <go:docsCustomData xmlns:go="http://customooxmlschemas.google.com/" roundtripDataSignature="AMtx7miowEn5O7qNSI/3o1Lf+bXRKVHMFw==">AMUW2mU6FmG9erqILWXOpLfdt42BrFC9siqWBzFDbvp1D1LQbhGBmeB9Lb8ND+mnt5j8bGLIuG6spdcGBurcGZkmIhKEsVbpOL+9naCQCrWf0pbOV8hoZ6Ig6h+jNJ/vIoxOG60mnzgN</go:docsCustomData>
+  <go:docsCustomData xmlns:go="http://customooxmlschemas.google.com/" roundtripDataSignature="AMtx7miowEn5O7qNSI/3o1Lf+bXRKVHMFw==">AMUW2mWyfvXfI9CDf2v9/gbkrXGcYzi64OC+hrov8IJzPfn7Zg4x1tji/g+SeSo2u+Cw9eTSlWA0ZRsHltB3mHmuvZQQ5gOCU3IJen2akN7ifl3MGpYPMV0i/pA6pRk8gj6BDKzy6VX3</go:docsCustomData>
 </go:gDocsCustomXmlDataStorage>
 </file>
 

</xml_diff>